<commit_message>
Chỉnh sửa lợi ích sản phẩm trong project vision
</commit_message>
<xml_diff>
--- a/Document/Report/Tuần 4/1. ProjectVision.docx
+++ b/Document/Report/Tuần 4/1. ProjectVision.docx
@@ -144,12 +144,12 @@
             <wp:extent cx="1600200" cy="1257300"/>
             <wp:effectExtent b="0" l="0" r="0" t="0"/>
             <wp:wrapSquare wrapText="bothSides" distB="0" distT="0" distL="114300" distR="114300"/>
-            <wp:docPr descr="images" id="1" name="image02.jpg"/>
+            <wp:docPr descr="images" id="1" name="image01.jpg"/>
             <a:graphic>
               <a:graphicData uri="http://schemas.openxmlformats.org/drawingml/2006/picture">
                 <pic:pic>
                   <pic:nvPicPr>
-                    <pic:cNvPr descr="images" id="0" name="image02.jpg"/>
+                    <pic:cNvPr descr="images" id="0" name="image01.jpg"/>
                     <pic:cNvPicPr preferRelativeResize="0"/>
                   </pic:nvPicPr>
                   <pic:blipFill>
@@ -3491,7 +3491,7 @@
           <w:szCs w:val="28"/>
           <w:rtl w:val="0"/>
         </w:rPr>
-        <w:t xml:space="preserve">Thị trường du lịch Việt Nam rất tiềm năng, nhiều ứng dụng mobile đã xuất hiện nhằm giải quyết nhu cầu của người du lịch. Những sản phẩm này đã giải quyết được một phần nhu cầu cho người du lịch, nhưng nhìn chung vẫn còn thiếu nhiều chức năng, thông tin chưa đầy đủ và chính xác. Nắm bắt được điều này, nếu đầu tư để dự án được hoàn thành và cho ra một sản phẩm hoàn chỉnh thì sẽ là một cơ hội để nhiều người dùng từ đó có thể quảng bá nền du lịch Việt Nam.</w:t>
+        <w:t xml:space="preserve">Thị trường du lịch Việt Nam rất tiềm năng, nhiều ứng dụng mobile đã xuất hiện nhằm giải quyết nhu cầu của người du lịch. Những sản phẩm này đã giải quyết được một phần nhu cầu cho người du lịch, nhưng nhìn chung vẫn còn thiếu nhiều chức năng, thông tin chưa đầy đủ và chính xác. Nắm bắt được điều này, nếu đầu tư để dự án được hoàn thành và cho ra một sản phẩm hoàn chỉnh thì sẽ là một cơ hội để nhiều người dùng biết đến và sử dụng. Khi phần phần trở nên khả dụng, việc liên kết với các công ty du lịch để quảng cáo, hay liên kết trực tiếp với bộ Du lịch sẽ là cách tốt để từ đó có thể quảng bá nền du lịch Việt Nam.</w:t>
       </w:r>
       <w:r>
         <w:rPr>
@@ -4027,54 +4027,6 @@
           <w:rtl w:val="0"/>
         </w:rPr>
         <w:t xml:space="preserve">Người dùng khác: Tất cả các người dùng điện thoại hệ điều hành android có cài đặt và sử dụng. Đây là những người đưa ra đánh giá để giúp cho sản phẩm hoàn thiện.</w:t>
-      </w:r>
-    </w:p>
-    <w:p>
-      <w:pPr>
-        <w:spacing w:after="0" w:line="276" w:lineRule="auto"/>
-        <w:ind w:left="720" w:firstLine="0"/>
-        <w:contextualSpacing w:val="0"/>
-      </w:pPr>
-      <w:r>
-        <w:rPr>
-          <w:rtl w:val="0"/>
-        </w:rPr>
-      </w:r>
-    </w:p>
-    <w:p>
-      <w:pPr>
-        <w:spacing w:after="0" w:line="276" w:lineRule="auto"/>
-        <w:ind w:left="720" w:firstLine="0"/>
-        <w:contextualSpacing w:val="0"/>
-      </w:pPr>
-      <w:r>
-        <w:rPr>
-          <w:rtl w:val="0"/>
-        </w:rPr>
-      </w:r>
-    </w:p>
-    <w:p>
-      <w:pPr>
-        <w:spacing w:after="0" w:line="276" w:lineRule="auto"/>
-        <w:ind w:left="720" w:firstLine="0"/>
-        <w:contextualSpacing w:val="0"/>
-      </w:pPr>
-      <w:r>
-        <w:rPr>
-          <w:rtl w:val="0"/>
-        </w:rPr>
-      </w:r>
-    </w:p>
-    <w:p>
-      <w:pPr>
-        <w:spacing w:after="0" w:line="276" w:lineRule="auto"/>
-        <w:ind w:left="720" w:firstLine="0"/>
-        <w:contextualSpacing w:val="0"/>
-      </w:pPr>
-      <w:r>
-        <w:rPr>
-          <w:rtl w:val="0"/>
-        </w:rPr>
       </w:r>
     </w:p>
     <w:p>

</xml_diff>

<commit_message>
Cập nhật màn hình thiết kế và chỉnh sửa project vision
</commit_message>
<xml_diff>
--- a/Document/Report/Tuần 4/1. ProjectVision.docx
+++ b/Document/Report/Tuần 4/1. ProjectVision.docx
@@ -144,12 +144,12 @@
             <wp:extent cx="1600200" cy="1257300"/>
             <wp:effectExtent b="0" l="0" r="0" t="0"/>
             <wp:wrapSquare wrapText="bothSides" distB="0" distT="0" distL="114300" distR="114300"/>
-            <wp:docPr descr="images" id="1" name="image01.jpg"/>
+            <wp:docPr descr="images" id="1" name="image02.jpg"/>
             <a:graphic>
               <a:graphicData uri="http://schemas.openxmlformats.org/drawingml/2006/picture">
                 <pic:pic>
                   <pic:nvPicPr>
-                    <pic:cNvPr descr="images" id="0" name="image01.jpg"/>
+                    <pic:cNvPr descr="images" id="0" name="image02.jpg"/>
                     <pic:cNvPicPr preferRelativeResize="0"/>
                   </pic:nvPicPr>
                   <pic:blipFill>
@@ -3351,7 +3351,7 @@
           <w:szCs w:val="28"/>
           <w:rtl w:val="0"/>
         </w:rPr>
-        <w:t xml:space="preserve">Cho phép người dùng tra cứu địa điểm du lịch mọi lúc mọi nơi với chế độ online và offline.</w:t>
+        <w:t xml:space="preserve">Cho phép người dùng tra cứu địa điểm du lịch khi điện thoại có kết nối tơi mạng.</w:t>
       </w:r>
     </w:p>
     <w:p>
@@ -3535,6 +3535,7 @@
         <w:spacing w:after="0" w:line="276" w:lineRule="auto"/>
         <w:ind w:left="2160" w:hanging="360"/>
         <w:contextualSpacing w:val="1"/>
+        <w:jc w:val="both"/>
         <w:rPr>
           <w:rFonts w:ascii="Arial" w:cs="Arial" w:eastAsia="Arial" w:hAnsi="Arial"/>
           <w:sz w:val="28"/>
@@ -3560,6 +3561,7 @@
         <w:spacing w:after="0" w:line="276" w:lineRule="auto"/>
         <w:ind w:left="2160" w:hanging="360"/>
         <w:contextualSpacing w:val="1"/>
+        <w:jc w:val="both"/>
         <w:rPr>
           <w:rFonts w:ascii="Arial" w:cs="Arial" w:eastAsia="Arial" w:hAnsi="Arial"/>
           <w:sz w:val="28"/>
@@ -3585,6 +3587,7 @@
         <w:spacing w:after="0" w:line="276" w:lineRule="auto"/>
         <w:ind w:left="2160" w:hanging="360"/>
         <w:contextualSpacing w:val="1"/>
+        <w:jc w:val="both"/>
         <w:rPr>
           <w:rFonts w:ascii="Arial" w:cs="Arial" w:eastAsia="Arial" w:hAnsi="Arial"/>
           <w:sz w:val="28"/>
@@ -3615,6 +3618,7 @@
         <w:spacing w:after="0" w:line="276" w:lineRule="auto"/>
         <w:ind w:left="1440" w:hanging="360"/>
         <w:contextualSpacing w:val="1"/>
+        <w:jc w:val="both"/>
         <w:rPr>
           <w:rFonts w:ascii="Arial" w:cs="Arial" w:eastAsia="Arial" w:hAnsi="Arial"/>
           <w:b w:val="1"/>
@@ -3637,6 +3641,7 @@
       <w:pPr>
         <w:spacing w:after="0" w:line="276" w:lineRule="auto"/>
         <w:contextualSpacing w:val="0"/>
+        <w:jc w:val="both"/>
       </w:pPr>
       <w:r>
         <w:rPr>
@@ -3656,15 +3661,16 @@
         <w:spacing w:after="0" w:line="276" w:lineRule="auto"/>
         <w:ind w:left="1440" w:firstLine="720"/>
         <w:contextualSpacing w:val="0"/>
-      </w:pPr>
-      <w:r>
-        <w:rPr>
-          <w:rFonts w:ascii="Arial" w:cs="Arial" w:eastAsia="Arial" w:hAnsi="Arial"/>
-          <w:sz w:val="28"/>
-          <w:szCs w:val="28"/>
-          <w:rtl w:val="0"/>
-        </w:rPr>
-        <w:t xml:space="preserve">Tôi vừa lên thành phố Hồ Chí Minh để học đại học nên muốn tìm hiểu nơi ở mới của mình, nghe nói nội thành có nhiều quán vỉa hè rất hấp dẫn nên cũng muốn đi thử, nhất là Nhà Thờ Đức Bà là nơi tôi muốn tham quan đầu tiên. Mới lên lạ chỗ, chưa quen ai nên không biết tính sao. Tôi có cài “Ứng dụng du lịch Việt” nên lấy ra dùng thử vì tôi nhớ là có hỗ trợ tìm tuyến xe bus, và quán ăn. Tôi mở ứng dụng lên, vào mục “Ăn - Ở - Đi”, sao đó tôi chọn mục “Đi” trước, nhập vào ô địa điểm là “Nhà thờ Đức Bà”, sao khi hiển thị danh sách tuyến xe bus, tôi chọn “Đối chiếu với vị trí hiện tại” để tìm tuyến xe bus gần chỗ mình nhất. Tiếp đến tôi trở về mục “Ăn - Ở- Đi” và chọn mục “Ăn”, tôi nhập địa điểm “Nhà thờ Đức Bà” để hiển thị các điểm ăn hấp dẫn tại khu vực đó.</w:t>
+        <w:jc w:val="both"/>
+      </w:pPr>
+      <w:r>
+        <w:rPr>
+          <w:rFonts w:ascii="Arial" w:cs="Arial" w:eastAsia="Arial" w:hAnsi="Arial"/>
+          <w:sz w:val="28"/>
+          <w:szCs w:val="28"/>
+          <w:rtl w:val="0"/>
+        </w:rPr>
+        <w:t xml:space="preserve">Tôi vừa lên thành phố Hồ Chí Minh để học đại học nên muốn tìm hiểu nơi ở mới của mình, nghe nói nội thành có nhiều quán vỉa hè rất hấp dẫn nên cũng muốn đi thử, nhất là Nhà Thờ Đức Bà là nơi tôi muốn tham quan đầu tiên. Mới lên lạ chỗ, chưa quen ai nên không biết tính sao. Tôi có cài “Ứng dụng du lịch Việt” nên lấy ra dùng thử vì tôi nhớ là có hỗ trợ tìm các địa điểm du lịch nhanh chóng. Tôi mở ứng dụng lên, vào biểu tượng “Vtoursit map”, sau đó nhập vào ô địa điểm đến là “Nhà thờ Đức Bà”, địa điểm bắt đầu là nhà tôi, sau khi hiển thị đường đi tôi chỉ cần nhấp vào biểu tượng “chỉ đường chi tiết” là có thể biết chính xác mình cần đi đường nào.</w:t>
       </w:r>
     </w:p>
     <w:p>
@@ -3749,7 +3755,20 @@
           <w:szCs w:val="28"/>
           <w:rtl w:val="0"/>
         </w:rPr>
-        <w:t xml:space="preserve">và nhớ là ứng dụng có hỗ trợ chức năng tìm kiếm phòng trọ gần các khu vực du lịch. Tôi mở ứng dụng lên, vào mục “Ăn - Ở - Đi” sau đó nhập địa điểm du lịch là “Vũng Tàu” và chọn mục “Ở”, sau khi hiện ra danh sách địa điểm, tiếp tục nhấp chọn mục “quán trọ” để hiện ra danh sách quán trọ, tiếp đến tôi nhấp chọn “Đối chiếu với vị trí hiện tại” để tìm địa điểm gần nhất. Khi có được kết quả ưng ý nhất, tôi nhấp chọn vào địa điểm đó hoặc nhấp vào “chỉ đường” bên dưới ảnh địa điểm để hiển thị lộ trình. Thế là nhóm tôi có một chỗ dừng chân với giá bình dân và gần nhất.</w:t>
+        <w:t xml:space="preserve">và nhớ là ứng dụng có hỗ trợ chức năng tìm kiếm phòng trọ gần các khu vực du lịch. Tôi mở ứng dụng lên, vào biểu tượng “Vtoursit map”, sau đó chọn biểu tượng “vị trí hiện tại”, sau khi map hiển thị vị trí của tôi, tôi nhấp vào nút “Số địa điểm” để hiển thị các địa điểm như phòng trọ, khách sạn quanh đó. Sau khi tìm thấy địa điểm thích hợp, tôi chỉ cần nhấp vào địa điểm đó để lấy thông tin và chỉ đường.</w:t>
+      </w:r>
+    </w:p>
+    <w:p>
+      <w:pPr>
+        <w:spacing w:after="0" w:line="276" w:lineRule="auto"/>
+        <w:ind w:left="1440" w:firstLine="720"/>
+        <w:contextualSpacing w:val="0"/>
+        <w:jc w:val="both"/>
+      </w:pPr>
+      <w:r>
+        <w:rPr>
+          <w:rtl w:val="0"/>
+        </w:rPr>
       </w:r>
     </w:p>
     <w:p>
@@ -3784,7 +3803,7 @@
           <w:szCs w:val="28"/>
           <w:rtl w:val="0"/>
         </w:rPr>
-        <w:t xml:space="preserve">Dạo này đang dịp hè nên tôi muốn đi biển Vũng Tàu để thư giãn, ngặt nỗi lại nghe thông tin về bãi biển dạo này bẩn rồi lại đang “FA” nên cũng khá lười đi xa. Tôi nghe “</w:t>
+        <w:t xml:space="preserve">Dạo này đang dịp hè nên tôi muốn đi biển để thư giãn, ngặt nỗi lại nghe thông tin về bãi biển dạo này bẩn rồi lại đang “FA” nên cũng khá lười đi xa. Tôi nghe “</w:t>
       </w:r>
       <w:r>
         <w:rPr>
@@ -3803,7 +3822,7 @@
           <w:szCs w:val="28"/>
           <w:rtl w:val="0"/>
         </w:rPr>
-        <w:t xml:space="preserve">” có chức năng hỗ trợ thông tin cũng như đánh giá về địa điểm du lịch nên tôi tải về dùng thử. Sau khi mở ứng dụng lên, tôi vào mục “Thông tin du lịch” nhập vào địa điểm du lịch “Biển Vũng Tàu”, sau đó khi đợi danh sách thông tin hiển thị xong, tôi lại nhập vào ô từ khóa “bãi biển sạch” rồi “trống trãi”, “thoải mãi”... Sau một hồi tìm kiếm, cuối cùng tôi đã chọn được một nơi thích hợp. Cuối cùng chỉ việc nhấp vào “chỉ đường” để hiện ra bản đồ chỉ đường từ chỗ tôi đến khu vực đó.</w:t>
+        <w:t xml:space="preserve">” có chức năng hỗ trợ thông tin cũng như đánh giá về địa điểm du lịch nên tôi tải về dùng thử. Sau khi mở ứng dụng lên, tôi lướt qua các địa điểm đang hot do Vtourist bình chọn, sau đó lại lướt qua mục vùng miền để chọn các vùng biển đang có phản hồi tốt. Sau khi tìm kiếm, tôi thấy chọn “Biển Vũng Tàu” bởi vì nó gần, có các phản hồi tốt và tôi xem hình ảnh của biển mới cập nhật gần đây cũng rất hấp dẫn tôi.</w:t>
       </w:r>
     </w:p>
     <w:p>
@@ -5296,102 +5315,38 @@
     </w:p>
     <w:p>
       <w:pPr>
+        <w:keepNext w:val="0"/>
+        <w:keepLines w:val="0"/>
+        <w:widowControl w:val="1"/>
         <w:numPr>
           <w:ilvl w:val="0"/>
           <w:numId w:val="9"/>
         </w:numPr>
-        <w:spacing w:after="0" w:line="276" w:lineRule="auto"/>
-        <w:ind w:left="2160" w:hanging="360"/>
+        <w:spacing w:after="0" w:before="0" w:line="276" w:lineRule="auto"/>
+        <w:ind w:left="2160" w:right="0" w:hanging="360"/>
         <w:contextualSpacing w:val="1"/>
-        <w:rPr>
-          <w:rFonts w:ascii="Arial" w:cs="Arial" w:eastAsia="Arial" w:hAnsi="Arial"/>
-          <w:sz w:val="28"/>
-          <w:szCs w:val="28"/>
-        </w:rPr>
-      </w:pPr>
-      <w:r>
-        <w:rPr>
-          <w:rFonts w:ascii="Arial" w:cs="Arial" w:eastAsia="Arial" w:hAnsi="Arial"/>
-          <w:sz w:val="28"/>
-          <w:szCs w:val="28"/>
-          <w:rtl w:val="0"/>
-        </w:rPr>
-        <w:t xml:space="preserve">Web API:</w:t>
-      </w:r>
-    </w:p>
-    <w:p>
-      <w:pPr>
-        <w:numPr>
-          <w:ilvl w:val="1"/>
-          <w:numId w:val="9"/>
-        </w:numPr>
-        <w:spacing w:after="0" w:line="276" w:lineRule="auto"/>
-        <w:ind w:left="2880" w:hanging="360"/>
-        <w:contextualSpacing w:val="1"/>
-        <w:rPr>
-          <w:rFonts w:ascii="Arial" w:cs="Arial" w:eastAsia="Arial" w:hAnsi="Arial"/>
-          <w:sz w:val="28"/>
-          <w:szCs w:val="28"/>
-        </w:rPr>
-      </w:pPr>
-      <w:r>
-        <w:rPr>
-          <w:rFonts w:ascii="Arial" w:cs="Arial" w:eastAsia="Arial" w:hAnsi="Arial"/>
-          <w:sz w:val="28"/>
-          <w:szCs w:val="28"/>
-          <w:rtl w:val="0"/>
-        </w:rPr>
-        <w:t xml:space="preserve">Ngôn ngữ C#</w:t>
-      </w:r>
-    </w:p>
-    <w:p>
-      <w:pPr>
-        <w:numPr>
-          <w:ilvl w:val="1"/>
-          <w:numId w:val="9"/>
-        </w:numPr>
-        <w:spacing w:after="0" w:line="276" w:lineRule="auto"/>
-        <w:ind w:left="2880" w:hanging="360"/>
-        <w:contextualSpacing w:val="1"/>
-        <w:rPr>
-          <w:rFonts w:ascii="Arial" w:cs="Arial" w:eastAsia="Arial" w:hAnsi="Arial"/>
-          <w:sz w:val="28"/>
-          <w:szCs w:val="28"/>
-        </w:rPr>
-      </w:pPr>
-      <w:r>
-        <w:rPr>
-          <w:rFonts w:ascii="Arial" w:cs="Arial" w:eastAsia="Arial" w:hAnsi="Arial"/>
-          <w:sz w:val="28"/>
-          <w:szCs w:val="28"/>
-          <w:rtl w:val="0"/>
-        </w:rPr>
-        <w:t xml:space="preserve">Nền tảng Framework .Net 4.5</w:t>
-      </w:r>
-    </w:p>
-    <w:p>
-      <w:pPr>
-        <w:numPr>
-          <w:ilvl w:val="1"/>
-          <w:numId w:val="9"/>
-        </w:numPr>
-        <w:spacing w:after="0" w:line="276" w:lineRule="auto"/>
-        <w:ind w:left="2880" w:hanging="360"/>
-        <w:contextualSpacing w:val="1"/>
-        <w:rPr>
-          <w:rFonts w:ascii="Arial" w:cs="Arial" w:eastAsia="Arial" w:hAnsi="Arial"/>
-          <w:sz w:val="28"/>
-          <w:szCs w:val="28"/>
-        </w:rPr>
-      </w:pPr>
-      <w:r>
-        <w:rPr>
-          <w:rFonts w:ascii="Arial" w:cs="Arial" w:eastAsia="Arial" w:hAnsi="Arial"/>
-          <w:sz w:val="28"/>
-          <w:szCs w:val="28"/>
-          <w:rtl w:val="0"/>
-        </w:rPr>
-        <w:t xml:space="preserve">Hệ quản trị cơ sở dữ liệu SQL Server</w:t>
+        <w:jc w:val="left"/>
+        <w:rPr>
+          <w:rFonts w:ascii="Arial" w:cs="Arial" w:eastAsia="Arial" w:hAnsi="Arial"/>
+          <w:b w:val="0"/>
+          <w:i w:val="0"/>
+          <w:smallCaps w:val="0"/>
+          <w:strike w:val="0"/>
+          <w:color w:val="000000"/>
+          <w:sz w:val="28"/>
+          <w:szCs w:val="28"/>
+          <w:u w:val="none"/>
+          <w:vertAlign w:val="baseline"/>
+        </w:rPr>
+      </w:pPr>
+      <w:r>
+        <w:rPr>
+          <w:rFonts w:ascii="Arial" w:cs="Arial" w:eastAsia="Arial" w:hAnsi="Arial"/>
+          <w:sz w:val="28"/>
+          <w:szCs w:val="28"/>
+          <w:rtl w:val="0"/>
+        </w:rPr>
+        <w:t xml:space="preserve">Parse.com</w:t>
       </w:r>
     </w:p>
     <w:p>
@@ -5709,119 +5664,7 @@
                 <w:szCs w:val="28"/>
                 <w:rtl w:val="0"/>
               </w:rPr>
-              <w:t xml:space="preserve">Thông tin được cung cấp chi tiết về địa điểm du lịch cụ thể, kèm theo những phản hồi của du khách để đảm bảo tính khách quan.</w:t>
-            </w:r>
-          </w:p>
-        </w:tc>
-      </w:tr>
-      <w:tr>
-        <w:tc>
-          <w:tcPr>
-            <w:tcMar>
-              <w:top w:w="100.0" w:type="dxa"/>
-              <w:left w:w="100.0" w:type="dxa"/>
-              <w:bottom w:w="100.0" w:type="dxa"/>
-              <w:right w:w="100.0" w:type="dxa"/>
-            </w:tcMar>
-          </w:tcPr>
-          <w:p>
-            <w:pPr>
-              <w:widowControl w:val="0"/>
-              <w:spacing w:after="0" w:line="240" w:lineRule="auto"/>
-              <w:contextualSpacing w:val="0"/>
-              <w:jc w:val="both"/>
-            </w:pPr>
-            <w:r>
-              <w:rPr>
-                <w:rFonts w:ascii="Arial" w:cs="Arial" w:eastAsia="Arial" w:hAnsi="Arial"/>
-                <w:sz w:val="28"/>
-                <w:szCs w:val="28"/>
-                <w:rtl w:val="0"/>
-              </w:rPr>
-              <w:t xml:space="preserve">Tour du lịch</w:t>
-            </w:r>
-          </w:p>
-        </w:tc>
-        <w:tc>
-          <w:tcPr>
-            <w:tcMar>
-              <w:top w:w="100.0" w:type="dxa"/>
-              <w:left w:w="100.0" w:type="dxa"/>
-              <w:bottom w:w="100.0" w:type="dxa"/>
-              <w:right w:w="100.0" w:type="dxa"/>
-            </w:tcMar>
-          </w:tcPr>
-          <w:p>
-            <w:pPr>
-              <w:widowControl w:val="0"/>
-              <w:spacing w:after="0" w:line="240" w:lineRule="auto"/>
-              <w:contextualSpacing w:val="0"/>
-              <w:jc w:val="both"/>
-            </w:pPr>
-            <w:r>
-              <w:rPr>
-                <w:rFonts w:ascii="Arial" w:cs="Arial" w:eastAsia="Arial" w:hAnsi="Arial"/>
-                <w:sz w:val="28"/>
-                <w:szCs w:val="28"/>
-                <w:rtl w:val="0"/>
-              </w:rPr>
-              <w:t xml:space="preserve">Gợi ý tour du lịch kết hợp nhiều địa điểm dựa theo thời gian và điều kiện của du khách(phương tiện, tài chính,…).</w:t>
-            </w:r>
-          </w:p>
-        </w:tc>
-      </w:tr>
-      <w:tr>
-        <w:tc>
-          <w:tcPr>
-            <w:tcMar>
-              <w:top w:w="100.0" w:type="dxa"/>
-              <w:left w:w="100.0" w:type="dxa"/>
-              <w:bottom w:w="100.0" w:type="dxa"/>
-              <w:right w:w="100.0" w:type="dxa"/>
-            </w:tcMar>
-          </w:tcPr>
-          <w:p>
-            <w:pPr>
-              <w:widowControl w:val="0"/>
-              <w:spacing w:after="0" w:line="240" w:lineRule="auto"/>
-              <w:contextualSpacing w:val="0"/>
-              <w:jc w:val="both"/>
-            </w:pPr>
-            <w:r>
-              <w:rPr>
-                <w:rFonts w:ascii="Arial" w:cs="Arial" w:eastAsia="Arial" w:hAnsi="Arial"/>
-                <w:sz w:val="28"/>
-                <w:szCs w:val="28"/>
-                <w:rtl w:val="0"/>
-              </w:rPr>
-              <w:t xml:space="preserve">Ăn - Ở - Đi</w:t>
-            </w:r>
-          </w:p>
-        </w:tc>
-        <w:tc>
-          <w:tcPr>
-            <w:tcMar>
-              <w:top w:w="100.0" w:type="dxa"/>
-              <w:left w:w="100.0" w:type="dxa"/>
-              <w:bottom w:w="100.0" w:type="dxa"/>
-              <w:right w:w="100.0" w:type="dxa"/>
-            </w:tcMar>
-          </w:tcPr>
-          <w:p>
-            <w:pPr>
-              <w:widowControl w:val="0"/>
-              <w:spacing w:after="0" w:line="240" w:lineRule="auto"/>
-              <w:contextualSpacing w:val="0"/>
-              <w:jc w:val="both"/>
-            </w:pPr>
-            <w:r>
-              <w:rPr>
-                <w:rFonts w:ascii="Arial" w:cs="Arial" w:eastAsia="Arial" w:hAnsi="Arial"/>
-                <w:sz w:val="28"/>
-                <w:szCs w:val="28"/>
-                <w:rtl w:val="0"/>
-              </w:rPr>
-              <w:t xml:space="preserve">Danh sách quán ăn, phòng trọ, khách sạn, tuyến xe bus … xung quanh khu du lịch kèm theo giá cả phù hợp cho từng đối tượng du khách.</w:t>
+              <w:t xml:space="preserve">Thông tin được cung cấp chi tiết về địa điểm du lịch cụ thể, kèm theo những đánh giá của du khách để đảm bảo tính khách quan. Đồng thời, có thêm các hình ảnh về địa điểm đó để người dùng xem qua.</w:t>
             </w:r>
           </w:p>
         </w:tc>
@@ -5930,54 +5773,27 @@
     <w:p>
       <w:pPr>
         <w:numPr>
-          <w:ilvl w:val="1"/>
-          <w:numId w:val="2"/>
+          <w:ilvl w:val="0"/>
+          <w:numId w:val="4"/>
         </w:numPr>
         <w:spacing w:after="0" w:line="276" w:lineRule="auto"/>
-        <w:ind w:left="1440" w:hanging="360"/>
+        <w:ind w:left="2160" w:hanging="360"/>
         <w:contextualSpacing w:val="1"/>
         <w:rPr>
           <w:rFonts w:ascii="Arial" w:cs="Arial" w:eastAsia="Arial" w:hAnsi="Arial"/>
-          <w:b w:val="1"/>
-          <w:sz w:val="28"/>
-          <w:szCs w:val="28"/>
-        </w:rPr>
-      </w:pPr>
-      <w:r>
-        <w:rPr>
-          <w:rFonts w:ascii="Arial" w:cs="Arial" w:eastAsia="Arial" w:hAnsi="Arial"/>
-          <w:b w:val="1"/>
-          <w:sz w:val="28"/>
-          <w:szCs w:val="28"/>
-          <w:rtl w:val="0"/>
-        </w:rPr>
-        <w:t xml:space="preserve">Hạn chế của sản phẩm</w:t>
-      </w:r>
-    </w:p>
-    <w:p>
-      <w:pPr>
-        <w:spacing w:after="0" w:line="276" w:lineRule="auto"/>
-        <w:ind w:left="720" w:firstLine="0"/>
-        <w:contextualSpacing w:val="0"/>
-      </w:pPr>
-      <w:r>
-        <w:rPr>
-          <w:rFonts w:ascii="Arial" w:cs="Arial" w:eastAsia="Arial" w:hAnsi="Arial"/>
-          <w:b w:val="1"/>
-          <w:sz w:val="28"/>
-          <w:szCs w:val="28"/>
-          <w:rtl w:val="0"/>
-        </w:rPr>
-        <w:tab/>
-      </w:r>
-      <w:r>
-        <w:rPr>
-          <w:rFonts w:ascii="Arial" w:cs="Arial" w:eastAsia="Arial" w:hAnsi="Arial"/>
-          <w:sz w:val="28"/>
-          <w:szCs w:val="28"/>
-          <w:rtl w:val="0"/>
-        </w:rPr>
-        <w:t xml:space="preserve">Chỉ hỗ trợ ngôn ngữ tiếng Việt.</w:t>
+          <w:sz w:val="28"/>
+          <w:szCs w:val="28"/>
+          <w:u w:val="none"/>
+        </w:rPr>
+      </w:pPr>
+      <w:r>
+        <w:rPr>
+          <w:rFonts w:ascii="Arial" w:cs="Arial" w:eastAsia="Arial" w:hAnsi="Arial"/>
+          <w:sz w:val="28"/>
+          <w:szCs w:val="28"/>
+          <w:rtl w:val="0"/>
+        </w:rPr>
+        <w:t xml:space="preserve">Cập nhật chế độ offline cho sản phẩm.</w:t>
       </w:r>
     </w:p>
     <w:p>
@@ -6004,6 +5820,59 @@
           <w:szCs w:val="28"/>
           <w:rtl w:val="0"/>
         </w:rPr>
+        <w:t xml:space="preserve">Hạn chế của sản phẩm</w:t>
+      </w:r>
+    </w:p>
+    <w:p>
+      <w:pPr>
+        <w:spacing w:after="0" w:line="276" w:lineRule="auto"/>
+        <w:ind w:left="720" w:firstLine="0"/>
+        <w:contextualSpacing w:val="0"/>
+      </w:pPr>
+      <w:r>
+        <w:rPr>
+          <w:rFonts w:ascii="Arial" w:cs="Arial" w:eastAsia="Arial" w:hAnsi="Arial"/>
+          <w:b w:val="1"/>
+          <w:sz w:val="28"/>
+          <w:szCs w:val="28"/>
+          <w:rtl w:val="0"/>
+        </w:rPr>
+        <w:tab/>
+      </w:r>
+      <w:r>
+        <w:rPr>
+          <w:rFonts w:ascii="Arial" w:cs="Arial" w:eastAsia="Arial" w:hAnsi="Arial"/>
+          <w:sz w:val="28"/>
+          <w:szCs w:val="28"/>
+          <w:rtl w:val="0"/>
+        </w:rPr>
+        <w:t xml:space="preserve">Chỉ hỗ trợ ngôn ngữ tiếng Việt.</w:t>
+      </w:r>
+    </w:p>
+    <w:p>
+      <w:pPr>
+        <w:numPr>
+          <w:ilvl w:val="1"/>
+          <w:numId w:val="2"/>
+        </w:numPr>
+        <w:spacing w:after="0" w:line="276" w:lineRule="auto"/>
+        <w:ind w:left="1440" w:hanging="360"/>
+        <w:contextualSpacing w:val="1"/>
+        <w:rPr>
+          <w:rFonts w:ascii="Arial" w:cs="Arial" w:eastAsia="Arial" w:hAnsi="Arial"/>
+          <w:b w:val="1"/>
+          <w:sz w:val="28"/>
+          <w:szCs w:val="28"/>
+        </w:rPr>
+      </w:pPr>
+      <w:r>
+        <w:rPr>
+          <w:rFonts w:ascii="Arial" w:cs="Arial" w:eastAsia="Arial" w:hAnsi="Arial"/>
+          <w:b w:val="1"/>
+          <w:sz w:val="28"/>
+          <w:szCs w:val="28"/>
+          <w:rtl w:val="0"/>
+        </w:rPr>
         <w:t xml:space="preserve">Chất lượng của sản phẩm</w:t>
       </w:r>
     </w:p>
@@ -6104,7 +5973,32 @@
           <w:szCs w:val="28"/>
           <w:rtl w:val="0"/>
         </w:rPr>
-        <w:t xml:space="preserve">Thông tin về địa điểm chính xác, chỉ dẫn rõ ràng.</w:t>
+        <w:t xml:space="preserve">Thông tin về địa điểm chính xác.</w:t>
+      </w:r>
+    </w:p>
+    <w:p>
+      <w:pPr>
+        <w:numPr>
+          <w:ilvl w:val="0"/>
+          <w:numId w:val="10"/>
+        </w:numPr>
+        <w:spacing w:after="0" w:line="276" w:lineRule="auto"/>
+        <w:ind w:left="2160" w:hanging="360"/>
+        <w:contextualSpacing w:val="1"/>
+        <w:rPr>
+          <w:rFonts w:ascii="Arial" w:cs="Arial" w:eastAsia="Arial" w:hAnsi="Arial"/>
+          <w:sz w:val="28"/>
+          <w:szCs w:val="28"/>
+        </w:rPr>
+      </w:pPr>
+      <w:r>
+        <w:rPr>
+          <w:rFonts w:ascii="Arial" w:cs="Arial" w:eastAsia="Arial" w:hAnsi="Arial"/>
+          <w:sz w:val="28"/>
+          <w:szCs w:val="28"/>
+          <w:rtl w:val="0"/>
+        </w:rPr>
+        <w:t xml:space="preserve">Bản đồ chỉ dẫn rõ ràng.</w:t>
       </w:r>
     </w:p>
     <w:p>

</xml_diff>